<commit_message>
Added screenshot for star schema
</commit_message>
<xml_diff>
--- a/PowerBI Assignment.docx
+++ b/PowerBI Assignment.docx
@@ -99,8 +99,6 @@
         </w:rPr>
         <w:t>Alex</w:t>
       </w:r>
-      <w:bookmarkStart w:id="0" w:name="_GoBack"/>
-      <w:bookmarkEnd w:id="0"/>
     </w:p>
     <w:p>
       <w:pPr>
@@ -233,15 +231,33 @@
           <w:bCs/>
           <w:color w:val="002060"/>
         </w:rPr>
-        <w:t>Create the required tables and show the queries that you have used [12 MARKS]</w:t>
-      </w:r>
+        <w:t xml:space="preserve">Create the required tables and show the queries that you have used [12 </w:t>
+      </w:r>
+      <w:proofErr w:type="gramStart"/>
       <w:r>
         <w:rPr>
           <w:b/>
           <w:bCs/>
           <w:color w:val="002060"/>
         </w:rPr>
-        <w:t xml:space="preserve">  - </w:t>
+        <w:t>MARKS]</w:t>
+      </w:r>
+      <w:r>
+        <w:rPr>
+          <w:b/>
+          <w:bCs/>
+          <w:color w:val="002060"/>
+        </w:rPr>
+        <w:t xml:space="preserve">  -</w:t>
+      </w:r>
+      <w:proofErr w:type="gramEnd"/>
+      <w:r>
+        <w:rPr>
+          <w:b/>
+          <w:bCs/>
+          <w:color w:val="002060"/>
+        </w:rPr>
+        <w:t xml:space="preserve"> </w:t>
       </w:r>
       <w:r>
         <w:rPr>
@@ -358,6 +374,7 @@
         </w:rPr>
         <w:t xml:space="preserve"> </w:t>
       </w:r>
+      <w:proofErr w:type="spellStart"/>
       <w:r>
         <w:rPr>
           <w:rFonts w:ascii="Consolas" w:hAnsi="Consolas" w:cs="Consolas"/>
@@ -367,6 +384,7 @@
         </w:rPr>
         <w:t>sysobjects</w:t>
       </w:r>
+      <w:proofErr w:type="spellEnd"/>
       <w:r>
         <w:rPr>
           <w:rFonts w:ascii="Consolas" w:hAnsi="Consolas" w:cs="Consolas"/>
@@ -409,6 +427,7 @@
         </w:rPr>
         <w:t xml:space="preserve"> </w:t>
       </w:r>
+      <w:proofErr w:type="spellStart"/>
       <w:r>
         <w:rPr>
           <w:rFonts w:ascii="Consolas" w:hAnsi="Consolas" w:cs="Consolas"/>
@@ -418,6 +437,7 @@
         </w:rPr>
         <w:t>object_id</w:t>
       </w:r>
+      <w:proofErr w:type="spellEnd"/>
       <w:r>
         <w:rPr>
           <w:rFonts w:ascii="Consolas" w:hAnsi="Consolas" w:cs="Consolas"/>
@@ -434,7 +454,38 @@
           <w:sz w:val="19"/>
           <w:szCs w:val="19"/>
         </w:rPr>
-        <w:t>N'[dbo].[categories]'</w:t>
+        <w:t>N'[</w:t>
+      </w:r>
+      <w:proofErr w:type="spellStart"/>
+      <w:r>
+        <w:rPr>
+          <w:rFonts w:ascii="Consolas" w:hAnsi="Consolas" w:cs="Consolas"/>
+          <w:color w:val="FF0000"/>
+          <w:sz w:val="19"/>
+          <w:szCs w:val="19"/>
+        </w:rPr>
+        <w:t>dbo</w:t>
+      </w:r>
+      <w:proofErr w:type="spellEnd"/>
+      <w:proofErr w:type="gramStart"/>
+      <w:r>
+        <w:rPr>
+          <w:rFonts w:ascii="Consolas" w:hAnsi="Consolas" w:cs="Consolas"/>
+          <w:color w:val="FF0000"/>
+          <w:sz w:val="19"/>
+          <w:szCs w:val="19"/>
+        </w:rPr>
+        <w:t>].[</w:t>
+      </w:r>
+      <w:proofErr w:type="gramEnd"/>
+      <w:r>
+        <w:rPr>
+          <w:rFonts w:ascii="Consolas" w:hAnsi="Consolas" w:cs="Consolas"/>
+          <w:color w:val="FF0000"/>
+          <w:sz w:val="19"/>
+          <w:szCs w:val="19"/>
+        </w:rPr>
+        <w:t>categories]'</w:t>
       </w:r>
       <w:r>
         <w:rPr>
@@ -475,6 +526,7 @@
         </w:rPr>
         <w:t xml:space="preserve"> </w:t>
       </w:r>
+      <w:proofErr w:type="gramStart"/>
       <w:r>
         <w:rPr>
           <w:rFonts w:ascii="Consolas" w:hAnsi="Consolas" w:cs="Consolas"/>
@@ -493,6 +545,7 @@
         </w:rPr>
         <w:t>(</w:t>
       </w:r>
+      <w:proofErr w:type="gramEnd"/>
       <w:r>
         <w:rPr>
           <w:rFonts w:ascii="Consolas" w:hAnsi="Consolas" w:cs="Consolas"/>
@@ -518,6 +571,7 @@
         </w:rPr>
         <w:t xml:space="preserve"> </w:t>
       </w:r>
+      <w:proofErr w:type="spellStart"/>
       <w:r>
         <w:rPr>
           <w:rFonts w:ascii="Consolas" w:hAnsi="Consolas" w:cs="Consolas"/>
@@ -525,7 +579,17 @@
           <w:sz w:val="19"/>
           <w:szCs w:val="19"/>
         </w:rPr>
-        <w:t>N'IsUserTable'</w:t>
+        <w:t>N'IsUserTable</w:t>
+      </w:r>
+      <w:proofErr w:type="spellEnd"/>
+      <w:r>
+        <w:rPr>
+          <w:rFonts w:ascii="Consolas" w:hAnsi="Consolas" w:cs="Consolas"/>
+          <w:color w:val="FF0000"/>
+          <w:sz w:val="19"/>
+          <w:szCs w:val="19"/>
+        </w:rPr>
+        <w:t>'</w:t>
       </w:r>
       <w:r>
         <w:rPr>
@@ -615,7 +679,26 @@
           <w:sz w:val="19"/>
           <w:szCs w:val="19"/>
         </w:rPr>
-        <w:t xml:space="preserve"> [dbo]</w:t>
+        <w:t xml:space="preserve"> [</w:t>
+      </w:r>
+      <w:proofErr w:type="spellStart"/>
+      <w:r>
+        <w:rPr>
+          <w:rFonts w:ascii="Consolas" w:hAnsi="Consolas" w:cs="Consolas"/>
+          <w:sz w:val="19"/>
+          <w:szCs w:val="19"/>
+        </w:rPr>
+        <w:t>dbo</w:t>
+      </w:r>
+      <w:proofErr w:type="spellEnd"/>
+      <w:proofErr w:type="gramStart"/>
+      <w:r>
+        <w:rPr>
+          <w:rFonts w:ascii="Consolas" w:hAnsi="Consolas" w:cs="Consolas"/>
+          <w:sz w:val="19"/>
+          <w:szCs w:val="19"/>
+        </w:rPr>
+        <w:t>]</w:t>
       </w:r>
       <w:r>
         <w:rPr>
@@ -632,7 +715,16 @@
           <w:sz w:val="19"/>
           <w:szCs w:val="19"/>
         </w:rPr>
-        <w:t>[categories]</w:t>
+        <w:t>[</w:t>
+      </w:r>
+      <w:proofErr w:type="gramEnd"/>
+      <w:r>
+        <w:rPr>
+          <w:rFonts w:ascii="Consolas" w:hAnsi="Consolas" w:cs="Consolas"/>
+          <w:sz w:val="19"/>
+          <w:szCs w:val="19"/>
+        </w:rPr>
+        <w:t>categories]</w:t>
       </w:r>
       <w:r>
         <w:rPr>
@@ -740,7 +832,25 @@
           <w:sz w:val="19"/>
           <w:szCs w:val="19"/>
         </w:rPr>
-        <w:t xml:space="preserve">  [category_id] </w:t>
+        <w:t xml:space="preserve">  [</w:t>
+      </w:r>
+      <w:proofErr w:type="spellStart"/>
+      <w:r>
+        <w:rPr>
+          <w:rFonts w:ascii="Consolas" w:hAnsi="Consolas" w:cs="Consolas"/>
+          <w:sz w:val="19"/>
+          <w:szCs w:val="19"/>
+        </w:rPr>
+        <w:t>category_id</w:t>
+      </w:r>
+      <w:proofErr w:type="spellEnd"/>
+      <w:r>
+        <w:rPr>
+          <w:rFonts w:ascii="Consolas" w:hAnsi="Consolas" w:cs="Consolas"/>
+          <w:sz w:val="19"/>
+          <w:szCs w:val="19"/>
+        </w:rPr>
+        <w:t xml:space="preserve">] </w:t>
       </w:r>
       <w:r>
         <w:rPr>
@@ -830,7 +940,25 @@
           <w:sz w:val="19"/>
           <w:szCs w:val="19"/>
         </w:rPr>
-        <w:t xml:space="preserve">  [category_department_id] </w:t>
+        <w:t xml:space="preserve">  [</w:t>
+      </w:r>
+      <w:proofErr w:type="spellStart"/>
+      <w:r>
+        <w:rPr>
+          <w:rFonts w:ascii="Consolas" w:hAnsi="Consolas" w:cs="Consolas"/>
+          <w:sz w:val="19"/>
+          <w:szCs w:val="19"/>
+        </w:rPr>
+        <w:t>category_department_id</w:t>
+      </w:r>
+      <w:proofErr w:type="spellEnd"/>
+      <w:r>
+        <w:rPr>
+          <w:rFonts w:ascii="Consolas" w:hAnsi="Consolas" w:cs="Consolas"/>
+          <w:sz w:val="19"/>
+          <w:szCs w:val="19"/>
+        </w:rPr>
+        <w:t xml:space="preserve">] </w:t>
       </w:r>
       <w:r>
         <w:rPr>
@@ -894,8 +1022,27 @@
           <w:sz w:val="19"/>
           <w:szCs w:val="19"/>
         </w:rPr>
-        <w:t xml:space="preserve">  [category_name] </w:t>
-      </w:r>
+        <w:t xml:space="preserve">  [</w:t>
+      </w:r>
+      <w:proofErr w:type="spellStart"/>
+      <w:r>
+        <w:rPr>
+          <w:rFonts w:ascii="Consolas" w:hAnsi="Consolas" w:cs="Consolas"/>
+          <w:sz w:val="19"/>
+          <w:szCs w:val="19"/>
+        </w:rPr>
+        <w:t>category_name</w:t>
+      </w:r>
+      <w:proofErr w:type="spellEnd"/>
+      <w:r>
+        <w:rPr>
+          <w:rFonts w:ascii="Consolas" w:hAnsi="Consolas" w:cs="Consolas"/>
+          <w:sz w:val="19"/>
+          <w:szCs w:val="19"/>
+        </w:rPr>
+        <w:t xml:space="preserve">] </w:t>
+      </w:r>
+      <w:proofErr w:type="gramStart"/>
       <w:r>
         <w:rPr>
           <w:rFonts w:ascii="Consolas" w:hAnsi="Consolas" w:cs="Consolas"/>
@@ -914,6 +1061,7 @@
         </w:rPr>
         <w:t>(</w:t>
       </w:r>
+      <w:proofErr w:type="gramEnd"/>
       <w:r>
         <w:rPr>
           <w:rFonts w:ascii="Consolas" w:hAnsi="Consolas" w:cs="Consolas"/>
@@ -1027,7 +1175,25 @@
           <w:sz w:val="19"/>
           <w:szCs w:val="19"/>
         </w:rPr>
-        <w:t>[category_id]</w:t>
+        <w:t>[</w:t>
+      </w:r>
+      <w:proofErr w:type="spellStart"/>
+      <w:r>
+        <w:rPr>
+          <w:rFonts w:ascii="Consolas" w:hAnsi="Consolas" w:cs="Consolas"/>
+          <w:sz w:val="19"/>
+          <w:szCs w:val="19"/>
+        </w:rPr>
+        <w:t>category_id</w:t>
+      </w:r>
+      <w:proofErr w:type="spellEnd"/>
+      <w:r>
+        <w:rPr>
+          <w:rFonts w:ascii="Consolas" w:hAnsi="Consolas" w:cs="Consolas"/>
+          <w:sz w:val="19"/>
+          <w:szCs w:val="19"/>
+        </w:rPr>
+        <w:t>]</w:t>
       </w:r>
       <w:r>
         <w:rPr>
@@ -1198,6 +1364,7 @@
         </w:rPr>
         <w:t xml:space="preserve"> </w:t>
       </w:r>
+      <w:proofErr w:type="spellStart"/>
       <w:r>
         <w:rPr>
           <w:rFonts w:ascii="Consolas" w:hAnsi="Consolas" w:cs="Consolas"/>
@@ -1207,6 +1374,7 @@
         </w:rPr>
         <w:t>sysobjects</w:t>
       </w:r>
+      <w:proofErr w:type="spellEnd"/>
       <w:r>
         <w:rPr>
           <w:rFonts w:ascii="Consolas" w:hAnsi="Consolas" w:cs="Consolas"/>
@@ -1249,6 +1417,7 @@
         </w:rPr>
         <w:t xml:space="preserve"> </w:t>
       </w:r>
+      <w:proofErr w:type="spellStart"/>
       <w:r>
         <w:rPr>
           <w:rFonts w:ascii="Consolas" w:hAnsi="Consolas" w:cs="Consolas"/>
@@ -1258,6 +1427,7 @@
         </w:rPr>
         <w:t>object_id</w:t>
       </w:r>
+      <w:proofErr w:type="spellEnd"/>
       <w:r>
         <w:rPr>
           <w:rFonts w:ascii="Consolas" w:hAnsi="Consolas" w:cs="Consolas"/>
@@ -1274,7 +1444,38 @@
           <w:sz w:val="19"/>
           <w:szCs w:val="19"/>
         </w:rPr>
-        <w:t>N'[dbo].[customers]'</w:t>
+        <w:t>N'[</w:t>
+      </w:r>
+      <w:proofErr w:type="spellStart"/>
+      <w:r>
+        <w:rPr>
+          <w:rFonts w:ascii="Consolas" w:hAnsi="Consolas" w:cs="Consolas"/>
+          <w:color w:val="FF0000"/>
+          <w:sz w:val="19"/>
+          <w:szCs w:val="19"/>
+        </w:rPr>
+        <w:t>dbo</w:t>
+      </w:r>
+      <w:proofErr w:type="spellEnd"/>
+      <w:proofErr w:type="gramStart"/>
+      <w:r>
+        <w:rPr>
+          <w:rFonts w:ascii="Consolas" w:hAnsi="Consolas" w:cs="Consolas"/>
+          <w:color w:val="FF0000"/>
+          <w:sz w:val="19"/>
+          <w:szCs w:val="19"/>
+        </w:rPr>
+        <w:t>].[</w:t>
+      </w:r>
+      <w:proofErr w:type="gramEnd"/>
+      <w:r>
+        <w:rPr>
+          <w:rFonts w:ascii="Consolas" w:hAnsi="Consolas" w:cs="Consolas"/>
+          <w:color w:val="FF0000"/>
+          <w:sz w:val="19"/>
+          <w:szCs w:val="19"/>
+        </w:rPr>
+        <w:t>customers]'</w:t>
       </w:r>
       <w:r>
         <w:rPr>
@@ -1315,6 +1516,7 @@
         </w:rPr>
         <w:t xml:space="preserve"> </w:t>
       </w:r>
+      <w:proofErr w:type="gramStart"/>
       <w:r>
         <w:rPr>
           <w:rFonts w:ascii="Consolas" w:hAnsi="Consolas" w:cs="Consolas"/>
@@ -1333,6 +1535,7 @@
         </w:rPr>
         <w:t>(</w:t>
       </w:r>
+      <w:proofErr w:type="gramEnd"/>
       <w:r>
         <w:rPr>
           <w:rFonts w:ascii="Consolas" w:hAnsi="Consolas" w:cs="Consolas"/>
@@ -1358,6 +1561,7 @@
         </w:rPr>
         <w:t xml:space="preserve"> </w:t>
       </w:r>
+      <w:proofErr w:type="spellStart"/>
       <w:r>
         <w:rPr>
           <w:rFonts w:ascii="Consolas" w:hAnsi="Consolas" w:cs="Consolas"/>
@@ -1365,7 +1569,17 @@
           <w:sz w:val="19"/>
           <w:szCs w:val="19"/>
         </w:rPr>
-        <w:t>N'IsUserTable'</w:t>
+        <w:t>N'IsUserTable</w:t>
+      </w:r>
+      <w:proofErr w:type="spellEnd"/>
+      <w:r>
+        <w:rPr>
+          <w:rFonts w:ascii="Consolas" w:hAnsi="Consolas" w:cs="Consolas"/>
+          <w:color w:val="FF0000"/>
+          <w:sz w:val="19"/>
+          <w:szCs w:val="19"/>
+        </w:rPr>
+        <w:t>'</w:t>
       </w:r>
       <w:r>
         <w:rPr>
@@ -1455,7 +1669,26 @@
           <w:sz w:val="19"/>
           <w:szCs w:val="19"/>
         </w:rPr>
-        <w:t xml:space="preserve"> [dbo]</w:t>
+        <w:t xml:space="preserve"> [</w:t>
+      </w:r>
+      <w:proofErr w:type="spellStart"/>
+      <w:r>
+        <w:rPr>
+          <w:rFonts w:ascii="Consolas" w:hAnsi="Consolas" w:cs="Consolas"/>
+          <w:sz w:val="19"/>
+          <w:szCs w:val="19"/>
+        </w:rPr>
+        <w:t>dbo</w:t>
+      </w:r>
+      <w:proofErr w:type="spellEnd"/>
+      <w:proofErr w:type="gramStart"/>
+      <w:r>
+        <w:rPr>
+          <w:rFonts w:ascii="Consolas" w:hAnsi="Consolas" w:cs="Consolas"/>
+          <w:sz w:val="19"/>
+          <w:szCs w:val="19"/>
+        </w:rPr>
+        <w:t>]</w:t>
       </w:r>
       <w:r>
         <w:rPr>
@@ -1472,7 +1705,16 @@
           <w:sz w:val="19"/>
           <w:szCs w:val="19"/>
         </w:rPr>
-        <w:t>[customers]</w:t>
+        <w:t>[</w:t>
+      </w:r>
+      <w:proofErr w:type="gramEnd"/>
+      <w:r>
+        <w:rPr>
+          <w:rFonts w:ascii="Consolas" w:hAnsi="Consolas" w:cs="Consolas"/>
+          <w:sz w:val="19"/>
+          <w:szCs w:val="19"/>
+        </w:rPr>
+        <w:t>customers]</w:t>
       </w:r>
       <w:r>
         <w:rPr>
@@ -1580,7 +1822,25 @@
           <w:sz w:val="19"/>
           <w:szCs w:val="19"/>
         </w:rPr>
-        <w:t xml:space="preserve">  [customer_id] </w:t>
+        <w:t xml:space="preserve">  [</w:t>
+      </w:r>
+      <w:proofErr w:type="spellStart"/>
+      <w:r>
+        <w:rPr>
+          <w:rFonts w:ascii="Consolas" w:hAnsi="Consolas" w:cs="Consolas"/>
+          <w:sz w:val="19"/>
+          <w:szCs w:val="19"/>
+        </w:rPr>
+        <w:t>customer_id</w:t>
+      </w:r>
+      <w:proofErr w:type="spellEnd"/>
+      <w:r>
+        <w:rPr>
+          <w:rFonts w:ascii="Consolas" w:hAnsi="Consolas" w:cs="Consolas"/>
+          <w:sz w:val="19"/>
+          <w:szCs w:val="19"/>
+        </w:rPr>
+        <w:t xml:space="preserve">] </w:t>
       </w:r>
       <w:r>
         <w:rPr>
@@ -1670,8 +1930,27 @@
           <w:sz w:val="19"/>
           <w:szCs w:val="19"/>
         </w:rPr>
-        <w:t xml:space="preserve">  [customer_fname] </w:t>
-      </w:r>
+        <w:t xml:space="preserve">  [</w:t>
+      </w:r>
+      <w:proofErr w:type="spellStart"/>
+      <w:r>
+        <w:rPr>
+          <w:rFonts w:ascii="Consolas" w:hAnsi="Consolas" w:cs="Consolas"/>
+          <w:sz w:val="19"/>
+          <w:szCs w:val="19"/>
+        </w:rPr>
+        <w:t>customer_fname</w:t>
+      </w:r>
+      <w:proofErr w:type="spellEnd"/>
+      <w:r>
+        <w:rPr>
+          <w:rFonts w:ascii="Consolas" w:hAnsi="Consolas" w:cs="Consolas"/>
+          <w:sz w:val="19"/>
+          <w:szCs w:val="19"/>
+        </w:rPr>
+        <w:t xml:space="preserve">] </w:t>
+      </w:r>
+      <w:proofErr w:type="gramStart"/>
       <w:r>
         <w:rPr>
           <w:rFonts w:ascii="Consolas" w:hAnsi="Consolas" w:cs="Consolas"/>
@@ -1690,6 +1969,7 @@
         </w:rPr>
         <w:t>(</w:t>
       </w:r>
+      <w:proofErr w:type="gramEnd"/>
       <w:r>
         <w:rPr>
           <w:rFonts w:ascii="Consolas" w:hAnsi="Consolas" w:cs="Consolas"/>
@@ -1760,8 +2040,27 @@
           <w:sz w:val="19"/>
           <w:szCs w:val="19"/>
         </w:rPr>
-        <w:t xml:space="preserve">  [customer_lname] </w:t>
-      </w:r>
+        <w:t xml:space="preserve">  [</w:t>
+      </w:r>
+      <w:proofErr w:type="spellStart"/>
+      <w:r>
+        <w:rPr>
+          <w:rFonts w:ascii="Consolas" w:hAnsi="Consolas" w:cs="Consolas"/>
+          <w:sz w:val="19"/>
+          <w:szCs w:val="19"/>
+        </w:rPr>
+        <w:t>customer_lname</w:t>
+      </w:r>
+      <w:proofErr w:type="spellEnd"/>
+      <w:r>
+        <w:rPr>
+          <w:rFonts w:ascii="Consolas" w:hAnsi="Consolas" w:cs="Consolas"/>
+          <w:sz w:val="19"/>
+          <w:szCs w:val="19"/>
+        </w:rPr>
+        <w:t xml:space="preserve">] </w:t>
+      </w:r>
+      <w:proofErr w:type="gramStart"/>
       <w:r>
         <w:rPr>
           <w:rFonts w:ascii="Consolas" w:hAnsi="Consolas" w:cs="Consolas"/>
@@ -1780,6 +2079,7 @@
         </w:rPr>
         <w:t>(</w:t>
       </w:r>
+      <w:proofErr w:type="gramEnd"/>
       <w:r>
         <w:rPr>
           <w:rFonts w:ascii="Consolas" w:hAnsi="Consolas" w:cs="Consolas"/>
@@ -1850,8 +2150,27 @@
           <w:sz w:val="19"/>
           <w:szCs w:val="19"/>
         </w:rPr>
-        <w:t xml:space="preserve">  [customer_email] </w:t>
-      </w:r>
+        <w:t xml:space="preserve">  [</w:t>
+      </w:r>
+      <w:proofErr w:type="spellStart"/>
+      <w:r>
+        <w:rPr>
+          <w:rFonts w:ascii="Consolas" w:hAnsi="Consolas" w:cs="Consolas"/>
+          <w:sz w:val="19"/>
+          <w:szCs w:val="19"/>
+        </w:rPr>
+        <w:t>customer_email</w:t>
+      </w:r>
+      <w:proofErr w:type="spellEnd"/>
+      <w:r>
+        <w:rPr>
+          <w:rFonts w:ascii="Consolas" w:hAnsi="Consolas" w:cs="Consolas"/>
+          <w:sz w:val="19"/>
+          <w:szCs w:val="19"/>
+        </w:rPr>
+        <w:t xml:space="preserve">] </w:t>
+      </w:r>
+      <w:proofErr w:type="gramStart"/>
       <w:r>
         <w:rPr>
           <w:rFonts w:ascii="Consolas" w:hAnsi="Consolas" w:cs="Consolas"/>
@@ -1870,6 +2189,7 @@
         </w:rPr>
         <w:t>(</w:t>
       </w:r>
+      <w:proofErr w:type="gramEnd"/>
       <w:r>
         <w:rPr>
           <w:rFonts w:ascii="Consolas" w:hAnsi="Consolas" w:cs="Consolas"/>
@@ -1940,8 +2260,27 @@
           <w:sz w:val="19"/>
           <w:szCs w:val="19"/>
         </w:rPr>
-        <w:t xml:space="preserve">  [customer_password] </w:t>
-      </w:r>
+        <w:t xml:space="preserve">  [</w:t>
+      </w:r>
+      <w:proofErr w:type="spellStart"/>
+      <w:r>
+        <w:rPr>
+          <w:rFonts w:ascii="Consolas" w:hAnsi="Consolas" w:cs="Consolas"/>
+          <w:sz w:val="19"/>
+          <w:szCs w:val="19"/>
+        </w:rPr>
+        <w:t>customer_password</w:t>
+      </w:r>
+      <w:proofErr w:type="spellEnd"/>
+      <w:r>
+        <w:rPr>
+          <w:rFonts w:ascii="Consolas" w:hAnsi="Consolas" w:cs="Consolas"/>
+          <w:sz w:val="19"/>
+          <w:szCs w:val="19"/>
+        </w:rPr>
+        <w:t xml:space="preserve">] </w:t>
+      </w:r>
+      <w:proofErr w:type="gramStart"/>
       <w:r>
         <w:rPr>
           <w:rFonts w:ascii="Consolas" w:hAnsi="Consolas" w:cs="Consolas"/>
@@ -1960,6 +2299,7 @@
         </w:rPr>
         <w:t>(</w:t>
       </w:r>
+      <w:proofErr w:type="gramEnd"/>
       <w:r>
         <w:rPr>
           <w:rFonts w:ascii="Consolas" w:hAnsi="Consolas" w:cs="Consolas"/>
@@ -2030,8 +2370,27 @@
           <w:sz w:val="19"/>
           <w:szCs w:val="19"/>
         </w:rPr>
-        <w:t xml:space="preserve">  [customer_street] </w:t>
-      </w:r>
+        <w:t xml:space="preserve">  [</w:t>
+      </w:r>
+      <w:proofErr w:type="spellStart"/>
+      <w:r>
+        <w:rPr>
+          <w:rFonts w:ascii="Consolas" w:hAnsi="Consolas" w:cs="Consolas"/>
+          <w:sz w:val="19"/>
+          <w:szCs w:val="19"/>
+        </w:rPr>
+        <w:t>customer_street</w:t>
+      </w:r>
+      <w:proofErr w:type="spellEnd"/>
+      <w:r>
+        <w:rPr>
+          <w:rFonts w:ascii="Consolas" w:hAnsi="Consolas" w:cs="Consolas"/>
+          <w:sz w:val="19"/>
+          <w:szCs w:val="19"/>
+        </w:rPr>
+        <w:t xml:space="preserve">] </w:t>
+      </w:r>
+      <w:proofErr w:type="gramStart"/>
       <w:r>
         <w:rPr>
           <w:rFonts w:ascii="Consolas" w:hAnsi="Consolas" w:cs="Consolas"/>
@@ -2050,6 +2409,7 @@
         </w:rPr>
         <w:t>(</w:t>
       </w:r>
+      <w:proofErr w:type="gramEnd"/>
       <w:r>
         <w:rPr>
           <w:rFonts w:ascii="Consolas" w:hAnsi="Consolas" w:cs="Consolas"/>
@@ -2121,8 +2481,27 @@
           <w:szCs w:val="19"/>
         </w:rPr>
         <w:lastRenderedPageBreak/>
-        <w:t xml:space="preserve">  [customer_city] </w:t>
-      </w:r>
+        <w:t xml:space="preserve">  [</w:t>
+      </w:r>
+      <w:proofErr w:type="spellStart"/>
+      <w:r>
+        <w:rPr>
+          <w:rFonts w:ascii="Consolas" w:hAnsi="Consolas" w:cs="Consolas"/>
+          <w:sz w:val="19"/>
+          <w:szCs w:val="19"/>
+        </w:rPr>
+        <w:t>customer_city</w:t>
+      </w:r>
+      <w:proofErr w:type="spellEnd"/>
+      <w:r>
+        <w:rPr>
+          <w:rFonts w:ascii="Consolas" w:hAnsi="Consolas" w:cs="Consolas"/>
+          <w:sz w:val="19"/>
+          <w:szCs w:val="19"/>
+        </w:rPr>
+        <w:t xml:space="preserve">] </w:t>
+      </w:r>
+      <w:proofErr w:type="gramStart"/>
       <w:r>
         <w:rPr>
           <w:rFonts w:ascii="Consolas" w:hAnsi="Consolas" w:cs="Consolas"/>
@@ -2141,6 +2520,7 @@
         </w:rPr>
         <w:t>(</w:t>
       </w:r>
+      <w:proofErr w:type="gramEnd"/>
       <w:r>
         <w:rPr>
           <w:rFonts w:ascii="Consolas" w:hAnsi="Consolas" w:cs="Consolas"/>
@@ -2211,8 +2591,27 @@
           <w:sz w:val="19"/>
           <w:szCs w:val="19"/>
         </w:rPr>
-        <w:t xml:space="preserve">  [customer_state] </w:t>
-      </w:r>
+        <w:t xml:space="preserve">  [</w:t>
+      </w:r>
+      <w:proofErr w:type="spellStart"/>
+      <w:r>
+        <w:rPr>
+          <w:rFonts w:ascii="Consolas" w:hAnsi="Consolas" w:cs="Consolas"/>
+          <w:sz w:val="19"/>
+          <w:szCs w:val="19"/>
+        </w:rPr>
+        <w:t>customer_state</w:t>
+      </w:r>
+      <w:proofErr w:type="spellEnd"/>
+      <w:r>
+        <w:rPr>
+          <w:rFonts w:ascii="Consolas" w:hAnsi="Consolas" w:cs="Consolas"/>
+          <w:sz w:val="19"/>
+          <w:szCs w:val="19"/>
+        </w:rPr>
+        <w:t xml:space="preserve">] </w:t>
+      </w:r>
+      <w:proofErr w:type="gramStart"/>
       <w:r>
         <w:rPr>
           <w:rFonts w:ascii="Consolas" w:hAnsi="Consolas" w:cs="Consolas"/>
@@ -2231,6 +2630,7 @@
         </w:rPr>
         <w:t>(</w:t>
       </w:r>
+      <w:proofErr w:type="gramEnd"/>
       <w:r>
         <w:rPr>
           <w:rFonts w:ascii="Consolas" w:hAnsi="Consolas" w:cs="Consolas"/>
@@ -2301,8 +2701,27 @@
           <w:sz w:val="19"/>
           <w:szCs w:val="19"/>
         </w:rPr>
-        <w:t xml:space="preserve">  [customer_zipcode] </w:t>
-      </w:r>
+        <w:t xml:space="preserve">  [</w:t>
+      </w:r>
+      <w:proofErr w:type="spellStart"/>
+      <w:r>
+        <w:rPr>
+          <w:rFonts w:ascii="Consolas" w:hAnsi="Consolas" w:cs="Consolas"/>
+          <w:sz w:val="19"/>
+          <w:szCs w:val="19"/>
+        </w:rPr>
+        <w:t>customer_zipcode</w:t>
+      </w:r>
+      <w:proofErr w:type="spellEnd"/>
+      <w:r>
+        <w:rPr>
+          <w:rFonts w:ascii="Consolas" w:hAnsi="Consolas" w:cs="Consolas"/>
+          <w:sz w:val="19"/>
+          <w:szCs w:val="19"/>
+        </w:rPr>
+        <w:t xml:space="preserve">] </w:t>
+      </w:r>
+      <w:proofErr w:type="gramStart"/>
       <w:r>
         <w:rPr>
           <w:rFonts w:ascii="Consolas" w:hAnsi="Consolas" w:cs="Consolas"/>
@@ -2321,6 +2740,7 @@
         </w:rPr>
         <w:t>(</w:t>
       </w:r>
+      <w:proofErr w:type="gramEnd"/>
       <w:r>
         <w:rPr>
           <w:rFonts w:ascii="Consolas" w:hAnsi="Consolas" w:cs="Consolas"/>
@@ -2434,7 +2854,25 @@
           <w:sz w:val="19"/>
           <w:szCs w:val="19"/>
         </w:rPr>
-        <w:t>[customer_id]</w:t>
+        <w:t>[</w:t>
+      </w:r>
+      <w:proofErr w:type="spellStart"/>
+      <w:r>
+        <w:rPr>
+          <w:rFonts w:ascii="Consolas" w:hAnsi="Consolas" w:cs="Consolas"/>
+          <w:sz w:val="19"/>
+          <w:szCs w:val="19"/>
+        </w:rPr>
+        <w:t>customer_id</w:t>
+      </w:r>
+      <w:proofErr w:type="spellEnd"/>
+      <w:r>
+        <w:rPr>
+          <w:rFonts w:ascii="Consolas" w:hAnsi="Consolas" w:cs="Consolas"/>
+          <w:sz w:val="19"/>
+          <w:szCs w:val="19"/>
+        </w:rPr>
+        <w:t>]</w:t>
       </w:r>
       <w:r>
         <w:rPr>
@@ -2605,6 +3043,7 @@
         </w:rPr>
         <w:t xml:space="preserve"> </w:t>
       </w:r>
+      <w:proofErr w:type="spellStart"/>
       <w:r>
         <w:rPr>
           <w:rFonts w:ascii="Consolas" w:hAnsi="Consolas" w:cs="Consolas"/>
@@ -2614,6 +3053,7 @@
         </w:rPr>
         <w:t>sysobjects</w:t>
       </w:r>
+      <w:proofErr w:type="spellEnd"/>
       <w:r>
         <w:rPr>
           <w:rFonts w:ascii="Consolas" w:hAnsi="Consolas" w:cs="Consolas"/>
@@ -2656,6 +3096,7 @@
         </w:rPr>
         <w:t xml:space="preserve"> </w:t>
       </w:r>
+      <w:proofErr w:type="spellStart"/>
       <w:r>
         <w:rPr>
           <w:rFonts w:ascii="Consolas" w:hAnsi="Consolas" w:cs="Consolas"/>
@@ -2665,6 +3106,7 @@
         </w:rPr>
         <w:t>object_id</w:t>
       </w:r>
+      <w:proofErr w:type="spellEnd"/>
       <w:r>
         <w:rPr>
           <w:rFonts w:ascii="Consolas" w:hAnsi="Consolas" w:cs="Consolas"/>
@@ -2681,7 +3123,38 @@
           <w:sz w:val="19"/>
           <w:szCs w:val="19"/>
         </w:rPr>
-        <w:t>N'[dbo].[departments]'</w:t>
+        <w:t>N'[</w:t>
+      </w:r>
+      <w:proofErr w:type="spellStart"/>
+      <w:r>
+        <w:rPr>
+          <w:rFonts w:ascii="Consolas" w:hAnsi="Consolas" w:cs="Consolas"/>
+          <w:color w:val="FF0000"/>
+          <w:sz w:val="19"/>
+          <w:szCs w:val="19"/>
+        </w:rPr>
+        <w:t>dbo</w:t>
+      </w:r>
+      <w:proofErr w:type="spellEnd"/>
+      <w:proofErr w:type="gramStart"/>
+      <w:r>
+        <w:rPr>
+          <w:rFonts w:ascii="Consolas" w:hAnsi="Consolas" w:cs="Consolas"/>
+          <w:color w:val="FF0000"/>
+          <w:sz w:val="19"/>
+          <w:szCs w:val="19"/>
+        </w:rPr>
+        <w:t>].[</w:t>
+      </w:r>
+      <w:proofErr w:type="gramEnd"/>
+      <w:r>
+        <w:rPr>
+          <w:rFonts w:ascii="Consolas" w:hAnsi="Consolas" w:cs="Consolas"/>
+          <w:color w:val="FF0000"/>
+          <w:sz w:val="19"/>
+          <w:szCs w:val="19"/>
+        </w:rPr>
+        <w:t>departments]'</w:t>
       </w:r>
       <w:r>
         <w:rPr>
@@ -2722,6 +3195,7 @@
         </w:rPr>
         <w:t xml:space="preserve"> </w:t>
       </w:r>
+      <w:proofErr w:type="gramStart"/>
       <w:r>
         <w:rPr>
           <w:rFonts w:ascii="Consolas" w:hAnsi="Consolas" w:cs="Consolas"/>
@@ -2740,6 +3214,7 @@
         </w:rPr>
         <w:t>(</w:t>
       </w:r>
+      <w:proofErr w:type="gramEnd"/>
       <w:r>
         <w:rPr>
           <w:rFonts w:ascii="Consolas" w:hAnsi="Consolas" w:cs="Consolas"/>
@@ -2765,6 +3240,7 @@
         </w:rPr>
         <w:t xml:space="preserve"> </w:t>
       </w:r>
+      <w:proofErr w:type="spellStart"/>
       <w:r>
         <w:rPr>
           <w:rFonts w:ascii="Consolas" w:hAnsi="Consolas" w:cs="Consolas"/>
@@ -2772,7 +3248,17 @@
           <w:sz w:val="19"/>
           <w:szCs w:val="19"/>
         </w:rPr>
-        <w:t>N'IsUserTable'</w:t>
+        <w:t>N'IsUserTable</w:t>
+      </w:r>
+      <w:proofErr w:type="spellEnd"/>
+      <w:r>
+        <w:rPr>
+          <w:rFonts w:ascii="Consolas" w:hAnsi="Consolas" w:cs="Consolas"/>
+          <w:color w:val="FF0000"/>
+          <w:sz w:val="19"/>
+          <w:szCs w:val="19"/>
+        </w:rPr>
+        <w:t>'</w:t>
       </w:r>
       <w:r>
         <w:rPr>
@@ -2862,7 +3348,26 @@
           <w:sz w:val="19"/>
           <w:szCs w:val="19"/>
         </w:rPr>
-        <w:t xml:space="preserve"> [dbo]</w:t>
+        <w:t xml:space="preserve"> [</w:t>
+      </w:r>
+      <w:proofErr w:type="spellStart"/>
+      <w:r>
+        <w:rPr>
+          <w:rFonts w:ascii="Consolas" w:hAnsi="Consolas" w:cs="Consolas"/>
+          <w:sz w:val="19"/>
+          <w:szCs w:val="19"/>
+        </w:rPr>
+        <w:t>dbo</w:t>
+      </w:r>
+      <w:proofErr w:type="spellEnd"/>
+      <w:proofErr w:type="gramStart"/>
+      <w:r>
+        <w:rPr>
+          <w:rFonts w:ascii="Consolas" w:hAnsi="Consolas" w:cs="Consolas"/>
+          <w:sz w:val="19"/>
+          <w:szCs w:val="19"/>
+        </w:rPr>
+        <w:t>]</w:t>
       </w:r>
       <w:r>
         <w:rPr>
@@ -2879,7 +3384,16 @@
           <w:sz w:val="19"/>
           <w:szCs w:val="19"/>
         </w:rPr>
-        <w:t>[departments]</w:t>
+        <w:t>[</w:t>
+      </w:r>
+      <w:proofErr w:type="gramEnd"/>
+      <w:r>
+        <w:rPr>
+          <w:rFonts w:ascii="Consolas" w:hAnsi="Consolas" w:cs="Consolas"/>
+          <w:sz w:val="19"/>
+          <w:szCs w:val="19"/>
+        </w:rPr>
+        <w:t>departments]</w:t>
       </w:r>
       <w:r>
         <w:rPr>
@@ -2987,7 +3501,25 @@
           <w:sz w:val="19"/>
           <w:szCs w:val="19"/>
         </w:rPr>
-        <w:t xml:space="preserve">  [department_id] </w:t>
+        <w:t xml:space="preserve">  [</w:t>
+      </w:r>
+      <w:proofErr w:type="spellStart"/>
+      <w:r>
+        <w:rPr>
+          <w:rFonts w:ascii="Consolas" w:hAnsi="Consolas" w:cs="Consolas"/>
+          <w:sz w:val="19"/>
+          <w:szCs w:val="19"/>
+        </w:rPr>
+        <w:t>department_id</w:t>
+      </w:r>
+      <w:proofErr w:type="spellEnd"/>
+      <w:r>
+        <w:rPr>
+          <w:rFonts w:ascii="Consolas" w:hAnsi="Consolas" w:cs="Consolas"/>
+          <w:sz w:val="19"/>
+          <w:szCs w:val="19"/>
+        </w:rPr>
+        <w:t xml:space="preserve">] </w:t>
       </w:r>
       <w:r>
         <w:rPr>
@@ -3077,8 +3609,27 @@
           <w:sz w:val="19"/>
           <w:szCs w:val="19"/>
         </w:rPr>
-        <w:t xml:space="preserve">  [department_name] </w:t>
-      </w:r>
+        <w:t xml:space="preserve">  [</w:t>
+      </w:r>
+      <w:proofErr w:type="spellStart"/>
+      <w:r>
+        <w:rPr>
+          <w:rFonts w:ascii="Consolas" w:hAnsi="Consolas" w:cs="Consolas"/>
+          <w:sz w:val="19"/>
+          <w:szCs w:val="19"/>
+        </w:rPr>
+        <w:t>department_name</w:t>
+      </w:r>
+      <w:proofErr w:type="spellEnd"/>
+      <w:r>
+        <w:rPr>
+          <w:rFonts w:ascii="Consolas" w:hAnsi="Consolas" w:cs="Consolas"/>
+          <w:sz w:val="19"/>
+          <w:szCs w:val="19"/>
+        </w:rPr>
+        <w:t xml:space="preserve">] </w:t>
+      </w:r>
+      <w:proofErr w:type="gramStart"/>
       <w:r>
         <w:rPr>
           <w:rFonts w:ascii="Consolas" w:hAnsi="Consolas" w:cs="Consolas"/>
@@ -3097,6 +3648,7 @@
         </w:rPr>
         <w:t>(</w:t>
       </w:r>
+      <w:proofErr w:type="gramEnd"/>
       <w:r>
         <w:rPr>
           <w:rFonts w:ascii="Consolas" w:hAnsi="Consolas" w:cs="Consolas"/>
@@ -3210,7 +3762,25 @@
           <w:sz w:val="19"/>
           <w:szCs w:val="19"/>
         </w:rPr>
-        <w:t>[department_id]</w:t>
+        <w:t>[</w:t>
+      </w:r>
+      <w:proofErr w:type="spellStart"/>
+      <w:r>
+        <w:rPr>
+          <w:rFonts w:ascii="Consolas" w:hAnsi="Consolas" w:cs="Consolas"/>
+          <w:sz w:val="19"/>
+          <w:szCs w:val="19"/>
+        </w:rPr>
+        <w:t>department_id</w:t>
+      </w:r>
+      <w:proofErr w:type="spellEnd"/>
+      <w:r>
+        <w:rPr>
+          <w:rFonts w:ascii="Consolas" w:hAnsi="Consolas" w:cs="Consolas"/>
+          <w:sz w:val="19"/>
+          <w:szCs w:val="19"/>
+        </w:rPr>
+        <w:t>]</w:t>
       </w:r>
       <w:r>
         <w:rPr>
@@ -3381,6 +3951,7 @@
         </w:rPr>
         <w:t xml:space="preserve"> </w:t>
       </w:r>
+      <w:proofErr w:type="spellStart"/>
       <w:r>
         <w:rPr>
           <w:rFonts w:ascii="Consolas" w:hAnsi="Consolas" w:cs="Consolas"/>
@@ -3390,6 +3961,7 @@
         </w:rPr>
         <w:t>sysobjects</w:t>
       </w:r>
+      <w:proofErr w:type="spellEnd"/>
       <w:r>
         <w:rPr>
           <w:rFonts w:ascii="Consolas" w:hAnsi="Consolas" w:cs="Consolas"/>
@@ -3432,6 +4004,7 @@
         </w:rPr>
         <w:t xml:space="preserve"> </w:t>
       </w:r>
+      <w:proofErr w:type="spellStart"/>
       <w:r>
         <w:rPr>
           <w:rFonts w:ascii="Consolas" w:hAnsi="Consolas" w:cs="Consolas"/>
@@ -3441,6 +4014,7 @@
         </w:rPr>
         <w:t>object_id</w:t>
       </w:r>
+      <w:proofErr w:type="spellEnd"/>
       <w:r>
         <w:rPr>
           <w:rFonts w:ascii="Consolas" w:hAnsi="Consolas" w:cs="Consolas"/>
@@ -3457,7 +4031,49 @@
           <w:sz w:val="19"/>
           <w:szCs w:val="19"/>
         </w:rPr>
-        <w:t>N'[dbo].[order_items]'</w:t>
+        <w:t>N'[</w:t>
+      </w:r>
+      <w:proofErr w:type="spellStart"/>
+      <w:r>
+        <w:rPr>
+          <w:rFonts w:ascii="Consolas" w:hAnsi="Consolas" w:cs="Consolas"/>
+          <w:color w:val="FF0000"/>
+          <w:sz w:val="19"/>
+          <w:szCs w:val="19"/>
+        </w:rPr>
+        <w:t>dbo</w:t>
+      </w:r>
+      <w:proofErr w:type="spellEnd"/>
+      <w:proofErr w:type="gramStart"/>
+      <w:r>
+        <w:rPr>
+          <w:rFonts w:ascii="Consolas" w:hAnsi="Consolas" w:cs="Consolas"/>
+          <w:color w:val="FF0000"/>
+          <w:sz w:val="19"/>
+          <w:szCs w:val="19"/>
+        </w:rPr>
+        <w:t>].[</w:t>
+      </w:r>
+      <w:proofErr w:type="spellStart"/>
+      <w:proofErr w:type="gramEnd"/>
+      <w:r>
+        <w:rPr>
+          <w:rFonts w:ascii="Consolas" w:hAnsi="Consolas" w:cs="Consolas"/>
+          <w:color w:val="FF0000"/>
+          <w:sz w:val="19"/>
+          <w:szCs w:val="19"/>
+        </w:rPr>
+        <w:t>order_items</w:t>
+      </w:r>
+      <w:proofErr w:type="spellEnd"/>
+      <w:r>
+        <w:rPr>
+          <w:rFonts w:ascii="Consolas" w:hAnsi="Consolas" w:cs="Consolas"/>
+          <w:color w:val="FF0000"/>
+          <w:sz w:val="19"/>
+          <w:szCs w:val="19"/>
+        </w:rPr>
+        <w:t>]'</w:t>
       </w:r>
       <w:r>
         <w:rPr>
@@ -3498,6 +4114,7 @@
         </w:rPr>
         <w:t xml:space="preserve"> </w:t>
       </w:r>
+      <w:proofErr w:type="gramStart"/>
       <w:r>
         <w:rPr>
           <w:rFonts w:ascii="Consolas" w:hAnsi="Consolas" w:cs="Consolas"/>
@@ -3516,6 +4133,7 @@
         </w:rPr>
         <w:t>(</w:t>
       </w:r>
+      <w:proofErr w:type="gramEnd"/>
       <w:r>
         <w:rPr>
           <w:rFonts w:ascii="Consolas" w:hAnsi="Consolas" w:cs="Consolas"/>
@@ -3541,6 +4159,7 @@
         </w:rPr>
         <w:t xml:space="preserve"> </w:t>
       </w:r>
+      <w:proofErr w:type="spellStart"/>
       <w:r>
         <w:rPr>
           <w:rFonts w:ascii="Consolas" w:hAnsi="Consolas" w:cs="Consolas"/>
@@ -3548,7 +4167,17 @@
           <w:sz w:val="19"/>
           <w:szCs w:val="19"/>
         </w:rPr>
-        <w:t>N'IsUserTable'</w:t>
+        <w:t>N'IsUserTable</w:t>
+      </w:r>
+      <w:proofErr w:type="spellEnd"/>
+      <w:r>
+        <w:rPr>
+          <w:rFonts w:ascii="Consolas" w:hAnsi="Consolas" w:cs="Consolas"/>
+          <w:color w:val="FF0000"/>
+          <w:sz w:val="19"/>
+          <w:szCs w:val="19"/>
+        </w:rPr>
+        <w:t>'</w:t>
       </w:r>
       <w:r>
         <w:rPr>
@@ -3638,7 +4267,26 @@
           <w:sz w:val="19"/>
           <w:szCs w:val="19"/>
         </w:rPr>
-        <w:t xml:space="preserve"> [dbo]</w:t>
+        <w:t xml:space="preserve"> [</w:t>
+      </w:r>
+      <w:proofErr w:type="spellStart"/>
+      <w:r>
+        <w:rPr>
+          <w:rFonts w:ascii="Consolas" w:hAnsi="Consolas" w:cs="Consolas"/>
+          <w:sz w:val="19"/>
+          <w:szCs w:val="19"/>
+        </w:rPr>
+        <w:t>dbo</w:t>
+      </w:r>
+      <w:proofErr w:type="spellEnd"/>
+      <w:proofErr w:type="gramStart"/>
+      <w:r>
+        <w:rPr>
+          <w:rFonts w:ascii="Consolas" w:hAnsi="Consolas" w:cs="Consolas"/>
+          <w:sz w:val="19"/>
+          <w:szCs w:val="19"/>
+        </w:rPr>
+        <w:t>]</w:t>
       </w:r>
       <w:r>
         <w:rPr>
@@ -3655,7 +4303,26 @@
           <w:sz w:val="19"/>
           <w:szCs w:val="19"/>
         </w:rPr>
-        <w:t>[order_items]</w:t>
+        <w:t>[</w:t>
+      </w:r>
+      <w:proofErr w:type="spellStart"/>
+      <w:proofErr w:type="gramEnd"/>
+      <w:r>
+        <w:rPr>
+          <w:rFonts w:ascii="Consolas" w:hAnsi="Consolas" w:cs="Consolas"/>
+          <w:sz w:val="19"/>
+          <w:szCs w:val="19"/>
+        </w:rPr>
+        <w:t>order_items</w:t>
+      </w:r>
+      <w:proofErr w:type="spellEnd"/>
+      <w:r>
+        <w:rPr>
+          <w:rFonts w:ascii="Consolas" w:hAnsi="Consolas" w:cs="Consolas"/>
+          <w:sz w:val="19"/>
+          <w:szCs w:val="19"/>
+        </w:rPr>
+        <w:t>]</w:t>
       </w:r>
       <w:r>
         <w:rPr>
@@ -3724,8 +4391,18 @@
           <w:sz w:val="19"/>
           <w:szCs w:val="19"/>
         </w:rPr>
-        <w:t xml:space="preserve"> order_items</w:t>
-      </w:r>
+        <w:t xml:space="preserve"> </w:t>
+      </w:r>
+      <w:proofErr w:type="spellStart"/>
+      <w:r>
+        <w:rPr>
+          <w:rFonts w:ascii="Consolas" w:hAnsi="Consolas" w:cs="Consolas"/>
+          <w:sz w:val="19"/>
+          <w:szCs w:val="19"/>
+        </w:rPr>
+        <w:t>order_items</w:t>
+      </w:r>
+      <w:proofErr w:type="spellEnd"/>
       <w:r>
         <w:rPr>
           <w:rFonts w:ascii="Consolas" w:hAnsi="Consolas" w:cs="Consolas"/>
@@ -3763,7 +4440,25 @@
           <w:sz w:val="19"/>
           <w:szCs w:val="19"/>
         </w:rPr>
-        <w:t xml:space="preserve">  [order_item_id] </w:t>
+        <w:t xml:space="preserve">  [</w:t>
+      </w:r>
+      <w:proofErr w:type="spellStart"/>
+      <w:r>
+        <w:rPr>
+          <w:rFonts w:ascii="Consolas" w:hAnsi="Consolas" w:cs="Consolas"/>
+          <w:sz w:val="19"/>
+          <w:szCs w:val="19"/>
+        </w:rPr>
+        <w:t>order_item_id</w:t>
+      </w:r>
+      <w:proofErr w:type="spellEnd"/>
+      <w:r>
+        <w:rPr>
+          <w:rFonts w:ascii="Consolas" w:hAnsi="Consolas" w:cs="Consolas"/>
+          <w:sz w:val="19"/>
+          <w:szCs w:val="19"/>
+        </w:rPr>
+        <w:t xml:space="preserve">] </w:t>
       </w:r>
       <w:r>
         <w:rPr>
@@ -3853,7 +4548,25 @@
           <w:sz w:val="19"/>
           <w:szCs w:val="19"/>
         </w:rPr>
-        <w:t xml:space="preserve">  [order_item_order_id] </w:t>
+        <w:t xml:space="preserve">  [</w:t>
+      </w:r>
+      <w:proofErr w:type="spellStart"/>
+      <w:r>
+        <w:rPr>
+          <w:rFonts w:ascii="Consolas" w:hAnsi="Consolas" w:cs="Consolas"/>
+          <w:sz w:val="19"/>
+          <w:szCs w:val="19"/>
+        </w:rPr>
+        <w:t>order_item_order_id</w:t>
+      </w:r>
+      <w:proofErr w:type="spellEnd"/>
+      <w:r>
+        <w:rPr>
+          <w:rFonts w:ascii="Consolas" w:hAnsi="Consolas" w:cs="Consolas"/>
+          <w:sz w:val="19"/>
+          <w:szCs w:val="19"/>
+        </w:rPr>
+        <w:t xml:space="preserve">] </w:t>
       </w:r>
       <w:r>
         <w:rPr>
@@ -3917,7 +4630,25 @@
           <w:sz w:val="19"/>
           <w:szCs w:val="19"/>
         </w:rPr>
-        <w:t xml:space="preserve">  [order_item_product_id] </w:t>
+        <w:t xml:space="preserve">  [</w:t>
+      </w:r>
+      <w:proofErr w:type="spellStart"/>
+      <w:r>
+        <w:rPr>
+          <w:rFonts w:ascii="Consolas" w:hAnsi="Consolas" w:cs="Consolas"/>
+          <w:sz w:val="19"/>
+          <w:szCs w:val="19"/>
+        </w:rPr>
+        <w:t>order_item_product_id</w:t>
+      </w:r>
+      <w:proofErr w:type="spellEnd"/>
+      <w:r>
+        <w:rPr>
+          <w:rFonts w:ascii="Consolas" w:hAnsi="Consolas" w:cs="Consolas"/>
+          <w:sz w:val="19"/>
+          <w:szCs w:val="19"/>
+        </w:rPr>
+        <w:t xml:space="preserve">] </w:t>
       </w:r>
       <w:r>
         <w:rPr>
@@ -3981,8 +4712,27 @@
           <w:sz w:val="19"/>
           <w:szCs w:val="19"/>
         </w:rPr>
-        <w:t xml:space="preserve">  [order_item_quantity] </w:t>
-      </w:r>
+        <w:t xml:space="preserve">  [</w:t>
+      </w:r>
+      <w:proofErr w:type="spellStart"/>
+      <w:r>
+        <w:rPr>
+          <w:rFonts w:ascii="Consolas" w:hAnsi="Consolas" w:cs="Consolas"/>
+          <w:sz w:val="19"/>
+          <w:szCs w:val="19"/>
+        </w:rPr>
+        <w:t>order_item_quantity</w:t>
+      </w:r>
+      <w:proofErr w:type="spellEnd"/>
+      <w:r>
+        <w:rPr>
+          <w:rFonts w:ascii="Consolas" w:hAnsi="Consolas" w:cs="Consolas"/>
+          <w:sz w:val="19"/>
+          <w:szCs w:val="19"/>
+        </w:rPr>
+        <w:t xml:space="preserve">] </w:t>
+      </w:r>
+      <w:proofErr w:type="spellStart"/>
       <w:r>
         <w:rPr>
           <w:rFonts w:ascii="Consolas" w:hAnsi="Consolas" w:cs="Consolas"/>
@@ -3992,6 +4742,7 @@
         </w:rPr>
         <w:t>smallint</w:t>
       </w:r>
+      <w:proofErr w:type="spellEnd"/>
       <w:r>
         <w:rPr>
           <w:rFonts w:ascii="Consolas" w:hAnsi="Consolas" w:cs="Consolas"/>
@@ -4045,7 +4796,25 @@
           <w:sz w:val="19"/>
           <w:szCs w:val="19"/>
         </w:rPr>
-        <w:t xml:space="preserve">  [order_item_subtotal] </w:t>
+        <w:t xml:space="preserve">  [</w:t>
+      </w:r>
+      <w:proofErr w:type="spellStart"/>
+      <w:r>
+        <w:rPr>
+          <w:rFonts w:ascii="Consolas" w:hAnsi="Consolas" w:cs="Consolas"/>
+          <w:sz w:val="19"/>
+          <w:szCs w:val="19"/>
+        </w:rPr>
+        <w:t>order_item_subtotal</w:t>
+      </w:r>
+      <w:proofErr w:type="spellEnd"/>
+      <w:r>
+        <w:rPr>
+          <w:rFonts w:ascii="Consolas" w:hAnsi="Consolas" w:cs="Consolas"/>
+          <w:sz w:val="19"/>
+          <w:szCs w:val="19"/>
+        </w:rPr>
+        <w:t xml:space="preserve">] </w:t>
       </w:r>
       <w:r>
         <w:rPr>
@@ -4109,7 +4878,25 @@
           <w:sz w:val="19"/>
           <w:szCs w:val="19"/>
         </w:rPr>
-        <w:t xml:space="preserve">  [order_item_product_price] </w:t>
+        <w:t xml:space="preserve">  [</w:t>
+      </w:r>
+      <w:proofErr w:type="spellStart"/>
+      <w:r>
+        <w:rPr>
+          <w:rFonts w:ascii="Consolas" w:hAnsi="Consolas" w:cs="Consolas"/>
+          <w:sz w:val="19"/>
+          <w:szCs w:val="19"/>
+        </w:rPr>
+        <w:t>order_item_product_price</w:t>
+      </w:r>
+      <w:proofErr w:type="spellEnd"/>
+      <w:r>
+        <w:rPr>
+          <w:rFonts w:ascii="Consolas" w:hAnsi="Consolas" w:cs="Consolas"/>
+          <w:sz w:val="19"/>
+          <w:szCs w:val="19"/>
+        </w:rPr>
+        <w:t xml:space="preserve">] </w:t>
       </w:r>
       <w:r>
         <w:rPr>
@@ -4216,7 +5003,25 @@
           <w:sz w:val="19"/>
           <w:szCs w:val="19"/>
         </w:rPr>
-        <w:t>[order_item_id]</w:t>
+        <w:t>[</w:t>
+      </w:r>
+      <w:proofErr w:type="spellStart"/>
+      <w:r>
+        <w:rPr>
+          <w:rFonts w:ascii="Consolas" w:hAnsi="Consolas" w:cs="Consolas"/>
+          <w:sz w:val="19"/>
+          <w:szCs w:val="19"/>
+        </w:rPr>
+        <w:t>order_item_id</w:t>
+      </w:r>
+      <w:proofErr w:type="spellEnd"/>
+      <w:r>
+        <w:rPr>
+          <w:rFonts w:ascii="Consolas" w:hAnsi="Consolas" w:cs="Consolas"/>
+          <w:sz w:val="19"/>
+          <w:szCs w:val="19"/>
+        </w:rPr>
+        <w:t>]</w:t>
       </w:r>
       <w:r>
         <w:rPr>
@@ -4387,6 +5192,7 @@
         </w:rPr>
         <w:t xml:space="preserve"> </w:t>
       </w:r>
+      <w:proofErr w:type="spellStart"/>
       <w:r>
         <w:rPr>
           <w:rFonts w:ascii="Consolas" w:hAnsi="Consolas" w:cs="Consolas"/>
@@ -4396,6 +5202,7 @@
         </w:rPr>
         <w:t>sysobjects</w:t>
       </w:r>
+      <w:proofErr w:type="spellEnd"/>
       <w:r>
         <w:rPr>
           <w:rFonts w:ascii="Consolas" w:hAnsi="Consolas" w:cs="Consolas"/>
@@ -4438,6 +5245,7 @@
         </w:rPr>
         <w:t xml:space="preserve"> </w:t>
       </w:r>
+      <w:proofErr w:type="spellStart"/>
       <w:r>
         <w:rPr>
           <w:rFonts w:ascii="Consolas" w:hAnsi="Consolas" w:cs="Consolas"/>
@@ -4447,6 +5255,7 @@
         </w:rPr>
         <w:t>object_id</w:t>
       </w:r>
+      <w:proofErr w:type="spellEnd"/>
       <w:r>
         <w:rPr>
           <w:rFonts w:ascii="Consolas" w:hAnsi="Consolas" w:cs="Consolas"/>
@@ -4463,7 +5272,38 @@
           <w:sz w:val="19"/>
           <w:szCs w:val="19"/>
         </w:rPr>
-        <w:t>N'[dbo].[orders]'</w:t>
+        <w:t>N'[</w:t>
+      </w:r>
+      <w:proofErr w:type="spellStart"/>
+      <w:r>
+        <w:rPr>
+          <w:rFonts w:ascii="Consolas" w:hAnsi="Consolas" w:cs="Consolas"/>
+          <w:color w:val="FF0000"/>
+          <w:sz w:val="19"/>
+          <w:szCs w:val="19"/>
+        </w:rPr>
+        <w:t>dbo</w:t>
+      </w:r>
+      <w:proofErr w:type="spellEnd"/>
+      <w:proofErr w:type="gramStart"/>
+      <w:r>
+        <w:rPr>
+          <w:rFonts w:ascii="Consolas" w:hAnsi="Consolas" w:cs="Consolas"/>
+          <w:color w:val="FF0000"/>
+          <w:sz w:val="19"/>
+          <w:szCs w:val="19"/>
+        </w:rPr>
+        <w:t>].[</w:t>
+      </w:r>
+      <w:proofErr w:type="gramEnd"/>
+      <w:r>
+        <w:rPr>
+          <w:rFonts w:ascii="Consolas" w:hAnsi="Consolas" w:cs="Consolas"/>
+          <w:color w:val="FF0000"/>
+          <w:sz w:val="19"/>
+          <w:szCs w:val="19"/>
+        </w:rPr>
+        <w:t>orders]'</w:t>
       </w:r>
       <w:r>
         <w:rPr>
@@ -4504,6 +5344,7 @@
         </w:rPr>
         <w:t xml:space="preserve"> </w:t>
       </w:r>
+      <w:proofErr w:type="gramStart"/>
       <w:r>
         <w:rPr>
           <w:rFonts w:ascii="Consolas" w:hAnsi="Consolas" w:cs="Consolas"/>
@@ -4522,6 +5363,7 @@
         </w:rPr>
         <w:t>(</w:t>
       </w:r>
+      <w:proofErr w:type="gramEnd"/>
       <w:r>
         <w:rPr>
           <w:rFonts w:ascii="Consolas" w:hAnsi="Consolas" w:cs="Consolas"/>
@@ -4547,6 +5389,7 @@
         </w:rPr>
         <w:t xml:space="preserve"> </w:t>
       </w:r>
+      <w:proofErr w:type="spellStart"/>
       <w:r>
         <w:rPr>
           <w:rFonts w:ascii="Consolas" w:hAnsi="Consolas" w:cs="Consolas"/>
@@ -4554,7 +5397,17 @@
           <w:sz w:val="19"/>
           <w:szCs w:val="19"/>
         </w:rPr>
-        <w:t>N'IsUserTable'</w:t>
+        <w:t>N'IsUserTable</w:t>
+      </w:r>
+      <w:proofErr w:type="spellEnd"/>
+      <w:r>
+        <w:rPr>
+          <w:rFonts w:ascii="Consolas" w:hAnsi="Consolas" w:cs="Consolas"/>
+          <w:color w:val="FF0000"/>
+          <w:sz w:val="19"/>
+          <w:szCs w:val="19"/>
+        </w:rPr>
+        <w:t>'</w:t>
       </w:r>
       <w:r>
         <w:rPr>
@@ -4644,7 +5497,26 @@
           <w:sz w:val="19"/>
           <w:szCs w:val="19"/>
         </w:rPr>
-        <w:t xml:space="preserve"> [dbo]</w:t>
+        <w:t xml:space="preserve"> [</w:t>
+      </w:r>
+      <w:proofErr w:type="spellStart"/>
+      <w:r>
+        <w:rPr>
+          <w:rFonts w:ascii="Consolas" w:hAnsi="Consolas" w:cs="Consolas"/>
+          <w:sz w:val="19"/>
+          <w:szCs w:val="19"/>
+        </w:rPr>
+        <w:t>dbo</w:t>
+      </w:r>
+      <w:proofErr w:type="spellEnd"/>
+      <w:proofErr w:type="gramStart"/>
+      <w:r>
+        <w:rPr>
+          <w:rFonts w:ascii="Consolas" w:hAnsi="Consolas" w:cs="Consolas"/>
+          <w:sz w:val="19"/>
+          <w:szCs w:val="19"/>
+        </w:rPr>
+        <w:t>]</w:t>
       </w:r>
       <w:r>
         <w:rPr>
@@ -4661,7 +5533,16 @@
           <w:sz w:val="19"/>
           <w:szCs w:val="19"/>
         </w:rPr>
-        <w:t>[orders]</w:t>
+        <w:t>[</w:t>
+      </w:r>
+      <w:proofErr w:type="gramEnd"/>
+      <w:r>
+        <w:rPr>
+          <w:rFonts w:ascii="Consolas" w:hAnsi="Consolas" w:cs="Consolas"/>
+          <w:sz w:val="19"/>
+          <w:szCs w:val="19"/>
+        </w:rPr>
+        <w:t>orders]</w:t>
       </w:r>
       <w:r>
         <w:rPr>
@@ -4769,7 +5650,25 @@
           <w:sz w:val="19"/>
           <w:szCs w:val="19"/>
         </w:rPr>
-        <w:t xml:space="preserve">  [order_id] </w:t>
+        <w:t xml:space="preserve">  [</w:t>
+      </w:r>
+      <w:proofErr w:type="spellStart"/>
+      <w:r>
+        <w:rPr>
+          <w:rFonts w:ascii="Consolas" w:hAnsi="Consolas" w:cs="Consolas"/>
+          <w:sz w:val="19"/>
+          <w:szCs w:val="19"/>
+        </w:rPr>
+        <w:t>order_id</w:t>
+      </w:r>
+      <w:proofErr w:type="spellEnd"/>
+      <w:r>
+        <w:rPr>
+          <w:rFonts w:ascii="Consolas" w:hAnsi="Consolas" w:cs="Consolas"/>
+          <w:sz w:val="19"/>
+          <w:szCs w:val="19"/>
+        </w:rPr>
+        <w:t xml:space="preserve">] </w:t>
       </w:r>
       <w:r>
         <w:rPr>
@@ -4859,7 +5758,25 @@
           <w:sz w:val="19"/>
           <w:szCs w:val="19"/>
         </w:rPr>
-        <w:t xml:space="preserve">  [order_date] </w:t>
+        <w:t xml:space="preserve">  [</w:t>
+      </w:r>
+      <w:proofErr w:type="spellStart"/>
+      <w:r>
+        <w:rPr>
+          <w:rFonts w:ascii="Consolas" w:hAnsi="Consolas" w:cs="Consolas"/>
+          <w:sz w:val="19"/>
+          <w:szCs w:val="19"/>
+        </w:rPr>
+        <w:t>order_date</w:t>
+      </w:r>
+      <w:proofErr w:type="spellEnd"/>
+      <w:r>
+        <w:rPr>
+          <w:rFonts w:ascii="Consolas" w:hAnsi="Consolas" w:cs="Consolas"/>
+          <w:sz w:val="19"/>
+          <w:szCs w:val="19"/>
+        </w:rPr>
+        <w:t xml:space="preserve">] </w:t>
       </w:r>
       <w:r>
         <w:rPr>
@@ -4949,7 +5866,25 @@
           <w:sz w:val="19"/>
           <w:szCs w:val="19"/>
         </w:rPr>
-        <w:t xml:space="preserve">  [order_customer_id] </w:t>
+        <w:t xml:space="preserve">  [</w:t>
+      </w:r>
+      <w:proofErr w:type="spellStart"/>
+      <w:r>
+        <w:rPr>
+          <w:rFonts w:ascii="Consolas" w:hAnsi="Consolas" w:cs="Consolas"/>
+          <w:sz w:val="19"/>
+          <w:szCs w:val="19"/>
+        </w:rPr>
+        <w:t>order_customer_id</w:t>
+      </w:r>
+      <w:proofErr w:type="spellEnd"/>
+      <w:r>
+        <w:rPr>
+          <w:rFonts w:ascii="Consolas" w:hAnsi="Consolas" w:cs="Consolas"/>
+          <w:sz w:val="19"/>
+          <w:szCs w:val="19"/>
+        </w:rPr>
+        <w:t xml:space="preserve">] </w:t>
       </w:r>
       <w:r>
         <w:rPr>
@@ -5013,8 +5948,27 @@
           <w:sz w:val="19"/>
           <w:szCs w:val="19"/>
         </w:rPr>
-        <w:t xml:space="preserve">  [order_status] </w:t>
-      </w:r>
+        <w:t xml:space="preserve">  [</w:t>
+      </w:r>
+      <w:proofErr w:type="spellStart"/>
+      <w:r>
+        <w:rPr>
+          <w:rFonts w:ascii="Consolas" w:hAnsi="Consolas" w:cs="Consolas"/>
+          <w:sz w:val="19"/>
+          <w:szCs w:val="19"/>
+        </w:rPr>
+        <w:t>order_status</w:t>
+      </w:r>
+      <w:proofErr w:type="spellEnd"/>
+      <w:r>
+        <w:rPr>
+          <w:rFonts w:ascii="Consolas" w:hAnsi="Consolas" w:cs="Consolas"/>
+          <w:sz w:val="19"/>
+          <w:szCs w:val="19"/>
+        </w:rPr>
+        <w:t xml:space="preserve">] </w:t>
+      </w:r>
+      <w:proofErr w:type="gramStart"/>
       <w:r>
         <w:rPr>
           <w:rFonts w:ascii="Consolas" w:hAnsi="Consolas" w:cs="Consolas"/>
@@ -5033,6 +5987,7 @@
         </w:rPr>
         <w:t>(</w:t>
       </w:r>
+      <w:proofErr w:type="gramEnd"/>
       <w:r>
         <w:rPr>
           <w:rFonts w:ascii="Consolas" w:hAnsi="Consolas" w:cs="Consolas"/>
@@ -5146,7 +6101,25 @@
           <w:sz w:val="19"/>
           <w:szCs w:val="19"/>
         </w:rPr>
-        <w:t>[order_id]</w:t>
+        <w:t>[</w:t>
+      </w:r>
+      <w:proofErr w:type="spellStart"/>
+      <w:r>
+        <w:rPr>
+          <w:rFonts w:ascii="Consolas" w:hAnsi="Consolas" w:cs="Consolas"/>
+          <w:sz w:val="19"/>
+          <w:szCs w:val="19"/>
+        </w:rPr>
+        <w:t>order_id</w:t>
+      </w:r>
+      <w:proofErr w:type="spellEnd"/>
+      <w:r>
+        <w:rPr>
+          <w:rFonts w:ascii="Consolas" w:hAnsi="Consolas" w:cs="Consolas"/>
+          <w:sz w:val="19"/>
+          <w:szCs w:val="19"/>
+        </w:rPr>
+        <w:t>]</w:t>
       </w:r>
       <w:r>
         <w:rPr>
@@ -5330,6 +6303,7 @@
         </w:rPr>
         <w:t xml:space="preserve"> </w:t>
       </w:r>
+      <w:proofErr w:type="spellStart"/>
       <w:r>
         <w:rPr>
           <w:rFonts w:ascii="Consolas" w:hAnsi="Consolas" w:cs="Consolas"/>
@@ -5339,6 +6313,7 @@
         </w:rPr>
         <w:t>sysobjects</w:t>
       </w:r>
+      <w:proofErr w:type="spellEnd"/>
       <w:r>
         <w:rPr>
           <w:rFonts w:ascii="Consolas" w:hAnsi="Consolas" w:cs="Consolas"/>
@@ -5381,6 +6356,7 @@
         </w:rPr>
         <w:t xml:space="preserve"> </w:t>
       </w:r>
+      <w:proofErr w:type="spellStart"/>
       <w:r>
         <w:rPr>
           <w:rFonts w:ascii="Consolas" w:hAnsi="Consolas" w:cs="Consolas"/>
@@ -5390,6 +6366,7 @@
         </w:rPr>
         <w:t>object_id</w:t>
       </w:r>
+      <w:proofErr w:type="spellEnd"/>
       <w:r>
         <w:rPr>
           <w:rFonts w:ascii="Consolas" w:hAnsi="Consolas" w:cs="Consolas"/>
@@ -5406,7 +6383,38 @@
           <w:sz w:val="19"/>
           <w:szCs w:val="19"/>
         </w:rPr>
-        <w:t>N'[dbo].[products]'</w:t>
+        <w:t>N'[</w:t>
+      </w:r>
+      <w:proofErr w:type="spellStart"/>
+      <w:r>
+        <w:rPr>
+          <w:rFonts w:ascii="Consolas" w:hAnsi="Consolas" w:cs="Consolas"/>
+          <w:color w:val="FF0000"/>
+          <w:sz w:val="19"/>
+          <w:szCs w:val="19"/>
+        </w:rPr>
+        <w:t>dbo</w:t>
+      </w:r>
+      <w:proofErr w:type="spellEnd"/>
+      <w:proofErr w:type="gramStart"/>
+      <w:r>
+        <w:rPr>
+          <w:rFonts w:ascii="Consolas" w:hAnsi="Consolas" w:cs="Consolas"/>
+          <w:color w:val="FF0000"/>
+          <w:sz w:val="19"/>
+          <w:szCs w:val="19"/>
+        </w:rPr>
+        <w:t>].[</w:t>
+      </w:r>
+      <w:proofErr w:type="gramEnd"/>
+      <w:r>
+        <w:rPr>
+          <w:rFonts w:ascii="Consolas" w:hAnsi="Consolas" w:cs="Consolas"/>
+          <w:color w:val="FF0000"/>
+          <w:sz w:val="19"/>
+          <w:szCs w:val="19"/>
+        </w:rPr>
+        <w:t>products]'</w:t>
       </w:r>
       <w:r>
         <w:rPr>
@@ -5447,6 +6455,7 @@
         </w:rPr>
         <w:t xml:space="preserve"> </w:t>
       </w:r>
+      <w:proofErr w:type="gramStart"/>
       <w:r>
         <w:rPr>
           <w:rFonts w:ascii="Consolas" w:hAnsi="Consolas" w:cs="Consolas"/>
@@ -5465,6 +6474,7 @@
         </w:rPr>
         <w:t>(</w:t>
       </w:r>
+      <w:proofErr w:type="gramEnd"/>
       <w:r>
         <w:rPr>
           <w:rFonts w:ascii="Consolas" w:hAnsi="Consolas" w:cs="Consolas"/>
@@ -5490,6 +6500,7 @@
         </w:rPr>
         <w:t xml:space="preserve"> </w:t>
       </w:r>
+      <w:proofErr w:type="spellStart"/>
       <w:r>
         <w:rPr>
           <w:rFonts w:ascii="Consolas" w:hAnsi="Consolas" w:cs="Consolas"/>
@@ -5497,7 +6508,17 @@
           <w:sz w:val="19"/>
           <w:szCs w:val="19"/>
         </w:rPr>
-        <w:t>N'IsUserTable'</w:t>
+        <w:t>N'IsUserTable</w:t>
+      </w:r>
+      <w:proofErr w:type="spellEnd"/>
+      <w:r>
+        <w:rPr>
+          <w:rFonts w:ascii="Consolas" w:hAnsi="Consolas" w:cs="Consolas"/>
+          <w:color w:val="FF0000"/>
+          <w:sz w:val="19"/>
+          <w:szCs w:val="19"/>
+        </w:rPr>
+        <w:t>'</w:t>
       </w:r>
       <w:r>
         <w:rPr>
@@ -5587,7 +6608,26 @@
           <w:sz w:val="19"/>
           <w:szCs w:val="19"/>
         </w:rPr>
-        <w:t xml:space="preserve"> [dbo]</w:t>
+        <w:t xml:space="preserve"> [</w:t>
+      </w:r>
+      <w:proofErr w:type="spellStart"/>
+      <w:r>
+        <w:rPr>
+          <w:rFonts w:ascii="Consolas" w:hAnsi="Consolas" w:cs="Consolas"/>
+          <w:sz w:val="19"/>
+          <w:szCs w:val="19"/>
+        </w:rPr>
+        <w:t>dbo</w:t>
+      </w:r>
+      <w:proofErr w:type="spellEnd"/>
+      <w:proofErr w:type="gramStart"/>
+      <w:r>
+        <w:rPr>
+          <w:rFonts w:ascii="Consolas" w:hAnsi="Consolas" w:cs="Consolas"/>
+          <w:sz w:val="19"/>
+          <w:szCs w:val="19"/>
+        </w:rPr>
+        <w:t>]</w:t>
       </w:r>
       <w:r>
         <w:rPr>
@@ -5604,7 +6644,16 @@
           <w:sz w:val="19"/>
           <w:szCs w:val="19"/>
         </w:rPr>
-        <w:t>[products]</w:t>
+        <w:t>[</w:t>
+      </w:r>
+      <w:proofErr w:type="gramEnd"/>
+      <w:r>
+        <w:rPr>
+          <w:rFonts w:ascii="Consolas" w:hAnsi="Consolas" w:cs="Consolas"/>
+          <w:sz w:val="19"/>
+          <w:szCs w:val="19"/>
+        </w:rPr>
+        <w:t>products]</w:t>
       </w:r>
       <w:r>
         <w:rPr>
@@ -5712,7 +6761,25 @@
           <w:sz w:val="19"/>
           <w:szCs w:val="19"/>
         </w:rPr>
-        <w:t xml:space="preserve">  [product_id] </w:t>
+        <w:t xml:space="preserve">  [</w:t>
+      </w:r>
+      <w:proofErr w:type="spellStart"/>
+      <w:r>
+        <w:rPr>
+          <w:rFonts w:ascii="Consolas" w:hAnsi="Consolas" w:cs="Consolas"/>
+          <w:sz w:val="19"/>
+          <w:szCs w:val="19"/>
+        </w:rPr>
+        <w:t>product_id</w:t>
+      </w:r>
+      <w:proofErr w:type="spellEnd"/>
+      <w:r>
+        <w:rPr>
+          <w:rFonts w:ascii="Consolas" w:hAnsi="Consolas" w:cs="Consolas"/>
+          <w:sz w:val="19"/>
+          <w:szCs w:val="19"/>
+        </w:rPr>
+        <w:t xml:space="preserve">] </w:t>
       </w:r>
       <w:r>
         <w:rPr>
@@ -5802,7 +6869,25 @@
           <w:sz w:val="19"/>
           <w:szCs w:val="19"/>
         </w:rPr>
-        <w:t xml:space="preserve">  [product_category_id] </w:t>
+        <w:t xml:space="preserve">  [</w:t>
+      </w:r>
+      <w:proofErr w:type="spellStart"/>
+      <w:r>
+        <w:rPr>
+          <w:rFonts w:ascii="Consolas" w:hAnsi="Consolas" w:cs="Consolas"/>
+          <w:sz w:val="19"/>
+          <w:szCs w:val="19"/>
+        </w:rPr>
+        <w:t>product_category_id</w:t>
+      </w:r>
+      <w:proofErr w:type="spellEnd"/>
+      <w:r>
+        <w:rPr>
+          <w:rFonts w:ascii="Consolas" w:hAnsi="Consolas" w:cs="Consolas"/>
+          <w:sz w:val="19"/>
+          <w:szCs w:val="19"/>
+        </w:rPr>
+        <w:t xml:space="preserve">] </w:t>
       </w:r>
       <w:r>
         <w:rPr>
@@ -5866,8 +6951,27 @@
           <w:sz w:val="19"/>
           <w:szCs w:val="19"/>
         </w:rPr>
-        <w:t xml:space="preserve">  [product_name] </w:t>
-      </w:r>
+        <w:t xml:space="preserve">  [</w:t>
+      </w:r>
+      <w:proofErr w:type="spellStart"/>
+      <w:r>
+        <w:rPr>
+          <w:rFonts w:ascii="Consolas" w:hAnsi="Consolas" w:cs="Consolas"/>
+          <w:sz w:val="19"/>
+          <w:szCs w:val="19"/>
+        </w:rPr>
+        <w:t>product_name</w:t>
+      </w:r>
+      <w:proofErr w:type="spellEnd"/>
+      <w:r>
+        <w:rPr>
+          <w:rFonts w:ascii="Consolas" w:hAnsi="Consolas" w:cs="Consolas"/>
+          <w:sz w:val="19"/>
+          <w:szCs w:val="19"/>
+        </w:rPr>
+        <w:t xml:space="preserve">] </w:t>
+      </w:r>
+      <w:proofErr w:type="gramStart"/>
       <w:r>
         <w:rPr>
           <w:rFonts w:ascii="Consolas" w:hAnsi="Consolas" w:cs="Consolas"/>
@@ -5886,6 +6990,7 @@
         </w:rPr>
         <w:t>(</w:t>
       </w:r>
+      <w:proofErr w:type="gramEnd"/>
       <w:r>
         <w:rPr>
           <w:rFonts w:ascii="Consolas" w:hAnsi="Consolas" w:cs="Consolas"/>
@@ -5956,8 +7061,27 @@
           <w:sz w:val="19"/>
           <w:szCs w:val="19"/>
         </w:rPr>
-        <w:t xml:space="preserve">  [product_description] </w:t>
-      </w:r>
+        <w:t xml:space="preserve">  [</w:t>
+      </w:r>
+      <w:proofErr w:type="spellStart"/>
+      <w:r>
+        <w:rPr>
+          <w:rFonts w:ascii="Consolas" w:hAnsi="Consolas" w:cs="Consolas"/>
+          <w:sz w:val="19"/>
+          <w:szCs w:val="19"/>
+        </w:rPr>
+        <w:t>product_description</w:t>
+      </w:r>
+      <w:proofErr w:type="spellEnd"/>
+      <w:r>
+        <w:rPr>
+          <w:rFonts w:ascii="Consolas" w:hAnsi="Consolas" w:cs="Consolas"/>
+          <w:sz w:val="19"/>
+          <w:szCs w:val="19"/>
+        </w:rPr>
+        <w:t xml:space="preserve">] </w:t>
+      </w:r>
+      <w:proofErr w:type="gramStart"/>
       <w:r>
         <w:rPr>
           <w:rFonts w:ascii="Consolas" w:hAnsi="Consolas" w:cs="Consolas"/>
@@ -5976,6 +7100,7 @@
         </w:rPr>
         <w:t>(</w:t>
       </w:r>
+      <w:proofErr w:type="gramEnd"/>
       <w:r>
         <w:rPr>
           <w:rFonts w:ascii="Consolas" w:hAnsi="Consolas" w:cs="Consolas"/>
@@ -6046,7 +7171,25 @@
           <w:sz w:val="19"/>
           <w:szCs w:val="19"/>
         </w:rPr>
-        <w:t xml:space="preserve">  [product_price] </w:t>
+        <w:t xml:space="preserve">  [</w:t>
+      </w:r>
+      <w:proofErr w:type="spellStart"/>
+      <w:r>
+        <w:rPr>
+          <w:rFonts w:ascii="Consolas" w:hAnsi="Consolas" w:cs="Consolas"/>
+          <w:sz w:val="19"/>
+          <w:szCs w:val="19"/>
+        </w:rPr>
+        <w:t>product_price</w:t>
+      </w:r>
+      <w:proofErr w:type="spellEnd"/>
+      <w:r>
+        <w:rPr>
+          <w:rFonts w:ascii="Consolas" w:hAnsi="Consolas" w:cs="Consolas"/>
+          <w:sz w:val="19"/>
+          <w:szCs w:val="19"/>
+        </w:rPr>
+        <w:t xml:space="preserve">] </w:t>
       </w:r>
       <w:r>
         <w:rPr>
@@ -6110,8 +7253,27 @@
           <w:sz w:val="19"/>
           <w:szCs w:val="19"/>
         </w:rPr>
-        <w:t xml:space="preserve">  [product_image] </w:t>
-      </w:r>
+        <w:t xml:space="preserve">  [</w:t>
+      </w:r>
+      <w:proofErr w:type="spellStart"/>
+      <w:r>
+        <w:rPr>
+          <w:rFonts w:ascii="Consolas" w:hAnsi="Consolas" w:cs="Consolas"/>
+          <w:sz w:val="19"/>
+          <w:szCs w:val="19"/>
+        </w:rPr>
+        <w:t>product_image</w:t>
+      </w:r>
+      <w:proofErr w:type="spellEnd"/>
+      <w:r>
+        <w:rPr>
+          <w:rFonts w:ascii="Consolas" w:hAnsi="Consolas" w:cs="Consolas"/>
+          <w:sz w:val="19"/>
+          <w:szCs w:val="19"/>
+        </w:rPr>
+        <w:t xml:space="preserve">] </w:t>
+      </w:r>
+      <w:proofErr w:type="gramStart"/>
       <w:r>
         <w:rPr>
           <w:rFonts w:ascii="Consolas" w:hAnsi="Consolas" w:cs="Consolas"/>
@@ -6130,6 +7292,7 @@
         </w:rPr>
         <w:t>(</w:t>
       </w:r>
+      <w:proofErr w:type="gramEnd"/>
       <w:r>
         <w:rPr>
           <w:rFonts w:ascii="Consolas" w:hAnsi="Consolas" w:cs="Consolas"/>
@@ -6243,7 +7406,25 @@
           <w:sz w:val="19"/>
           <w:szCs w:val="19"/>
         </w:rPr>
-        <w:t>[product_id]</w:t>
+        <w:t>[</w:t>
+      </w:r>
+      <w:proofErr w:type="spellStart"/>
+      <w:r>
+        <w:rPr>
+          <w:rFonts w:ascii="Consolas" w:hAnsi="Consolas" w:cs="Consolas"/>
+          <w:sz w:val="19"/>
+          <w:szCs w:val="19"/>
+        </w:rPr>
+        <w:t>product_id</w:t>
+      </w:r>
+      <w:proofErr w:type="spellEnd"/>
+      <w:r>
+        <w:rPr>
+          <w:rFonts w:ascii="Consolas" w:hAnsi="Consolas" w:cs="Consolas"/>
+          <w:sz w:val="19"/>
+          <w:szCs w:val="19"/>
+        </w:rPr>
+        <w:t>]</w:t>
       </w:r>
       <w:r>
         <w:rPr>
@@ -6379,15 +7560,33 @@
           <w:color w:val="002060"/>
         </w:rPr>
         <w:lastRenderedPageBreak/>
-        <w:t>Load the data into the tables you just created [50 MARKS]</w:t>
-      </w:r>
+        <w:t xml:space="preserve">Load the data into the tables you just created [50 </w:t>
+      </w:r>
+      <w:proofErr w:type="gramStart"/>
       <w:r>
         <w:rPr>
           <w:b/>
           <w:bCs/>
           <w:color w:val="002060"/>
         </w:rPr>
-        <w:t xml:space="preserve">  - </w:t>
+        <w:t>MARKS]</w:t>
+      </w:r>
+      <w:r>
+        <w:rPr>
+          <w:b/>
+          <w:bCs/>
+          <w:color w:val="002060"/>
+        </w:rPr>
+        <w:t xml:space="preserve">  -</w:t>
+      </w:r>
+      <w:proofErr w:type="gramEnd"/>
+      <w:r>
+        <w:rPr>
+          <w:b/>
+          <w:bCs/>
+          <w:color w:val="002060"/>
+        </w:rPr>
+        <w:t xml:space="preserve"> </w:t>
       </w:r>
       <w:r>
         <w:rPr>
@@ -6577,6 +7776,197 @@
         <w:rPr>
           <w:b/>
           <w:bCs/>
+          <w:color w:val="000000" w:themeColor="text1"/>
+        </w:rPr>
+      </w:pPr>
+      <w:r>
+        <w:rPr>
+          <w:b/>
+          <w:bCs/>
+          <w:color w:val="000000" w:themeColor="text1"/>
+        </w:rPr>
+        <w:t xml:space="preserve">retail_db table relationships </w:t>
+      </w:r>
+      <w:r>
+        <w:rPr>
+          <w:b/>
+          <w:bCs/>
+          <w:color w:val="000000" w:themeColor="text1"/>
+        </w:rPr>
+        <w:t>[OLTP]</w:t>
+      </w:r>
+    </w:p>
+    <w:p>
+      <w:pPr>
+        <w:rPr>
+          <w:b/>
+          <w:bCs/>
+          <w:color w:val="002060"/>
+        </w:rPr>
+      </w:pPr>
+      <w:bookmarkStart w:id="0" w:name="_GoBack"/>
+      <w:r>
+        <w:rPr>
+          <w:noProof/>
+        </w:rPr>
+        <w:lastRenderedPageBreak/>
+        <w:drawing>
+          <wp:inline distT="0" distB="0" distL="0" distR="0" wp14:anchorId="4ADB47C0" wp14:editId="7B58A4E5">
+            <wp:extent cx="5731510" cy="3631565"/>
+            <wp:effectExtent l="0" t="0" r="2540" b="6985"/>
+            <wp:docPr id="3" name="Picture 3"/>
+            <wp:cNvGraphicFramePr>
+              <a:graphicFrameLocks xmlns:a="http://schemas.openxmlformats.org/drawingml/2006/main" noChangeAspect="1"/>
+            </wp:cNvGraphicFramePr>
+            <a:graphic xmlns:a="http://schemas.openxmlformats.org/drawingml/2006/main">
+              <a:graphicData uri="http://schemas.openxmlformats.org/drawingml/2006/picture">
+                <pic:pic xmlns:pic="http://schemas.openxmlformats.org/drawingml/2006/picture">
+                  <pic:nvPicPr>
+                    <pic:cNvPr id="1" name=""/>
+                    <pic:cNvPicPr/>
+                  </pic:nvPicPr>
+                  <pic:blipFill>
+                    <a:blip r:embed="rId8"/>
+                    <a:stretch>
+                      <a:fillRect/>
+                    </a:stretch>
+                  </pic:blipFill>
+                  <pic:spPr>
+                    <a:xfrm>
+                      <a:off x="0" y="0"/>
+                      <a:ext cx="5731510" cy="3631565"/>
+                    </a:xfrm>
+                    <a:prstGeom prst="rect">
+                      <a:avLst/>
+                    </a:prstGeom>
+                  </pic:spPr>
+                </pic:pic>
+              </a:graphicData>
+            </a:graphic>
+          </wp:inline>
+        </w:drawing>
+      </w:r>
+      <w:bookmarkEnd w:id="0"/>
+    </w:p>
+    <w:p>
+      <w:pPr>
+        <w:rPr>
+          <w:b/>
+          <w:bCs/>
+          <w:color w:val="000000" w:themeColor="text1"/>
+        </w:rPr>
+      </w:pPr>
+      <w:r>
+        <w:rPr>
+          <w:b/>
+          <w:bCs/>
+          <w:color w:val="000000" w:themeColor="text1"/>
+        </w:rPr>
+        <w:t>MSCDA_DW</w:t>
+      </w:r>
+      <w:r>
+        <w:rPr>
+          <w:b/>
+          <w:bCs/>
+          <w:color w:val="000000" w:themeColor="text1"/>
+        </w:rPr>
+        <w:t xml:space="preserve"> - </w:t>
+      </w:r>
+      <w:r>
+        <w:rPr>
+          <w:b/>
+          <w:bCs/>
+          <w:color w:val="000000" w:themeColor="text1"/>
+        </w:rPr>
+        <w:t>Modelled s</w:t>
+      </w:r>
+      <w:r>
+        <w:rPr>
+          <w:b/>
+          <w:bCs/>
+          <w:color w:val="000000" w:themeColor="text1"/>
+        </w:rPr>
+        <w:t xml:space="preserve">tar </w:t>
+      </w:r>
+      <w:r>
+        <w:rPr>
+          <w:b/>
+          <w:bCs/>
+          <w:color w:val="000000" w:themeColor="text1"/>
+        </w:rPr>
+        <w:t>s</w:t>
+      </w:r>
+      <w:r>
+        <w:rPr>
+          <w:b/>
+          <w:bCs/>
+          <w:color w:val="000000" w:themeColor="text1"/>
+        </w:rPr>
+        <w:t xml:space="preserve">chema model </w:t>
+      </w:r>
+      <w:r>
+        <w:rPr>
+          <w:b/>
+          <w:bCs/>
+          <w:color w:val="000000" w:themeColor="text1"/>
+        </w:rPr>
+        <w:t>[OLAP]</w:t>
+      </w:r>
+    </w:p>
+    <w:p>
+      <w:pPr>
+        <w:rPr>
+          <w:b/>
+          <w:bCs/>
+          <w:color w:val="002060"/>
+        </w:rPr>
+      </w:pPr>
+      <w:r>
+        <w:rPr>
+          <w:noProof/>
+        </w:rPr>
+        <w:drawing>
+          <wp:inline distT="0" distB="0" distL="0" distR="0" wp14:anchorId="1834C7FD" wp14:editId="7A750A37">
+            <wp:extent cx="5731510" cy="4674870"/>
+            <wp:effectExtent l="0" t="0" r="2540" b="0"/>
+            <wp:docPr id="5" name="Picture 5"/>
+            <wp:cNvGraphicFramePr>
+              <a:graphicFrameLocks xmlns:a="http://schemas.openxmlformats.org/drawingml/2006/main" noChangeAspect="1"/>
+            </wp:cNvGraphicFramePr>
+            <a:graphic xmlns:a="http://schemas.openxmlformats.org/drawingml/2006/main">
+              <a:graphicData uri="http://schemas.openxmlformats.org/drawingml/2006/picture">
+                <pic:pic xmlns:pic="http://schemas.openxmlformats.org/drawingml/2006/picture">
+                  <pic:nvPicPr>
+                    <pic:cNvPr id="1" name=""/>
+                    <pic:cNvPicPr/>
+                  </pic:nvPicPr>
+                  <pic:blipFill>
+                    <a:blip r:embed="rId9"/>
+                    <a:stretch>
+                      <a:fillRect/>
+                    </a:stretch>
+                  </pic:blipFill>
+                  <pic:spPr>
+                    <a:xfrm>
+                      <a:off x="0" y="0"/>
+                      <a:ext cx="5731510" cy="4674870"/>
+                    </a:xfrm>
+                    <a:prstGeom prst="rect">
+                      <a:avLst/>
+                    </a:prstGeom>
+                  </pic:spPr>
+                </pic:pic>
+              </a:graphicData>
+            </a:graphic>
+          </wp:inline>
+        </w:drawing>
+      </w:r>
+    </w:p>
+    <w:p>
+      <w:pPr>
+        <w:rPr>
+          <w:b/>
+          <w:bCs/>
           <w:color w:val="002060"/>
         </w:rPr>
       </w:pPr>
@@ -6635,6 +8025,7 @@
           <w:color w:val="002060"/>
         </w:rPr>
       </w:pPr>
+      <w:proofErr w:type="spellStart"/>
       <w:r>
         <w:rPr>
           <w:b/>
@@ -6643,6 +8034,7 @@
         </w:rPr>
         <w:t>Ssda</w:t>
       </w:r>
+      <w:proofErr w:type="spellEnd"/>
     </w:p>
     <w:p>
       <w:pPr>
@@ -6667,6 +8059,7 @@
           <w:color w:val="002060"/>
         </w:rPr>
       </w:pPr>
+      <w:proofErr w:type="spellStart"/>
       <w:r>
         <w:rPr>
           <w:b/>
@@ -6675,6 +8068,7 @@
         </w:rPr>
         <w:t>Sdsd</w:t>
       </w:r>
+      <w:proofErr w:type="spellEnd"/>
     </w:p>
     <w:p>
       <w:pPr>
@@ -6699,6 +8093,7 @@
           <w:color w:val="002060"/>
         </w:rPr>
       </w:pPr>
+      <w:proofErr w:type="spellStart"/>
       <w:r>
         <w:rPr>
           <w:b/>
@@ -6707,6 +8102,7 @@
         </w:rPr>
         <w:t>sdfs</w:t>
       </w:r>
+      <w:proofErr w:type="spellEnd"/>
     </w:p>
     <w:sectPr>
       <w:pgSz w:w="11906" w:h="16838"/>

</xml_diff>